<commit_message>
Informe de proyecto ASSR
</commit_message>
<xml_diff>
--- a/ASSR_G6_1T2020_PAGINA_WEB_GEOLOCALIZACION.docx
+++ b/ASSR_G6_1T2020_PAGINA_WEB_GEOLOCALIZACION.docx
@@ -349,11 +349,9 @@
       <w:r>
         <w:t xml:space="preserve">son: electricistas, costureras, </w:t>
       </w:r>
-      <w:proofErr w:type="spellStart"/>
-      <w:r>
-        <w:t>gafisteros</w:t>
-      </w:r>
-      <w:proofErr w:type="spellEnd"/>
+      <w:r>
+        <w:t>gasfiteros</w:t>
+      </w:r>
       <w:r>
         <w:t>, carpinteros, entre otros.</w:t>
       </w:r>
@@ -1090,16 +1088,7 @@
           <w:sz w:val="24"/>
           <w:szCs w:val="24"/>
         </w:rPr>
-        <w:t xml:space="preserve">Microservicios (Comunicación </w:t>
-      </w:r>
-      <w:r>
-        <w:rPr>
-          <w:b/>
-          <w:bCs/>
-          <w:sz w:val="24"/>
-          <w:szCs w:val="24"/>
-        </w:rPr>
-        <w:t xml:space="preserve">con la API de </w:t>
+        <w:t xml:space="preserve">API de </w:t>
       </w:r>
       <w:proofErr w:type="spellStart"/>
       <w:r>
@@ -1109,7 +1098,16 @@
           <w:sz w:val="24"/>
           <w:szCs w:val="24"/>
         </w:rPr>
-        <w:t>GoogleMaps</w:t>
+        <w:t>GoogleMap</w:t>
+      </w:r>
+      <w:r>
+        <w:rPr>
+          <w:b/>
+          <w:bCs/>
+          <w:sz w:val="24"/>
+          <w:szCs w:val="24"/>
+        </w:rPr>
+        <w:t>s</w:t>
       </w:r>
       <w:proofErr w:type="spellEnd"/>
       <w:r>
@@ -1119,15 +1117,6 @@
           <w:sz w:val="24"/>
           <w:szCs w:val="24"/>
         </w:rPr>
-        <w:t>)</w:t>
-      </w:r>
-      <w:r>
-        <w:rPr>
-          <w:b/>
-          <w:bCs/>
-          <w:sz w:val="24"/>
-          <w:szCs w:val="24"/>
-        </w:rPr>
         <w:t>:</w:t>
       </w:r>
       <w:r>
@@ -1142,14 +1131,14 @@
           <w:sz w:val="24"/>
           <w:szCs w:val="24"/>
         </w:rPr>
-        <w:t>Microservicio</w:t>
-      </w:r>
-      <w:r>
-        <w:rPr>
-          <w:sz w:val="24"/>
-          <w:szCs w:val="24"/>
-        </w:rPr>
-        <w:t xml:space="preserve"> de Google que </w:t>
+        <w:t xml:space="preserve">API </w:t>
+      </w:r>
+      <w:r>
+        <w:rPr>
+          <w:sz w:val="24"/>
+          <w:szCs w:val="24"/>
+        </w:rPr>
+        <w:t xml:space="preserve">de Google que </w:t>
       </w:r>
       <w:r>
         <w:rPr>
@@ -1601,7 +1590,6 @@
         <w:docPartUnique/>
       </w:docPartObj>
     </w:sdtPr>
-    <w:sdtEndPr/>
     <w:sdtContent>
       <w:sdt>
         <w:sdtPr>
@@ -1611,7 +1599,6 @@
             <w:docPartUnique/>
           </w:docPartObj>
         </w:sdtPr>
-        <w:sdtEndPr/>
         <w:sdtContent>
           <w:p>
             <w:pPr>
@@ -1737,7 +1724,6 @@
         <w:docPartUnique/>
       </w:docPartObj>
     </w:sdtPr>
-    <w:sdtEndPr/>
     <w:sdtContent>
       <w:sdt>
         <w:sdtPr>
@@ -1747,7 +1733,6 @@
             <w:docPartUnique/>
           </w:docPartObj>
         </w:sdtPr>
-        <w:sdtEndPr/>
         <w:sdtContent>
           <w:p>
             <w:pPr>

</xml_diff>